<commit_message>
Version final de la documentacion
</commit_message>
<xml_diff>
--- a/Documentacion/Documentacion Tecnica.docx
+++ b/Documentacion/Documentacion Tecnica.docx
@@ -380,8 +380,6 @@
           <w:u w:val="single"/>
         </w:rPr>
       </w:pPr>
-      <w:bookmarkStart w:id="0" w:name="_GoBack"/>
-      <w:bookmarkEnd w:id="0"/>
     </w:p>
     <w:p>
       <w:pPr>
@@ -701,7 +699,7 @@
           <w:lang w:val="es-CR"/>
         </w:rPr>
       </w:pPr>
-      <w:bookmarkStart w:id="1" w:name="_Toc10887736"/>
+      <w:bookmarkStart w:id="0" w:name="_Toc10887736"/>
       <w:r>
         <w:rPr>
           <w:rFonts w:ascii="Arial" w:hAnsi="Arial" w:cs="Arial"/>
@@ -715,6 +713,7 @@
           <w:rFonts w:ascii="Arial" w:hAnsi="Arial" w:cs="Arial"/>
           <w:b/>
           <w:sz w:val="24"/>
+          <w:lang w:val="es-CR"/>
         </w:rPr>
         <w:t xml:space="preserve"> </w:t>
       </w:r>
@@ -725,58 +724,132 @@
         </w:rPr>
         <w:t>de Chen</w:t>
       </w:r>
+      <w:bookmarkEnd w:id="0"/>
+      <w:r>
+        <w:rPr>
+          <w:rFonts w:ascii="Arial" w:hAnsi="Arial" w:cs="Arial"/>
+          <w:lang w:val="es-CR"/>
+        </w:rPr>
+        <w:fldChar w:fldCharType="begin"/>
+      </w:r>
+      <w:r>
+        <w:rPr>
+          <w:lang w:val="es-CR"/>
+        </w:rPr>
+        <w:instrText xml:space="preserve"> XE "</w:instrText>
+      </w:r>
+      <w:r>
+        <w:rPr>
+          <w:rFonts w:ascii="Arial" w:hAnsi="Arial" w:cs="Arial"/>
+          <w:lang w:val="es-CR"/>
+        </w:rPr>
+        <w:instrText>Modelo</w:instrText>
+      </w:r>
+      <w:r>
+        <w:rPr>
+          <w:rFonts w:ascii="Arial" w:hAnsi="Arial" w:cs="Arial"/>
+          <w:b/>
+          <w:sz w:val="24"/>
+          <w:lang w:val="es-CR"/>
+        </w:rPr>
+        <w:instrText xml:space="preserve"> </w:instrText>
+      </w:r>
+      <w:r>
+        <w:rPr>
+          <w:rFonts w:ascii="Arial" w:hAnsi="Arial" w:cs="Arial"/>
+          <w:lang w:val="es-CR"/>
+        </w:rPr>
+        <w:instrText>de Chen</w:instrText>
+      </w:r>
+      <w:r>
+        <w:rPr>
+          <w:lang w:val="es-CR"/>
+        </w:rPr>
+        <w:instrText xml:space="preserve">" </w:instrText>
+      </w:r>
+      <w:r>
+        <w:rPr>
+          <w:rFonts w:ascii="Arial" w:hAnsi="Arial" w:cs="Arial"/>
+          <w:lang w:val="es-CR"/>
+        </w:rPr>
+        <w:fldChar w:fldCharType="end"/>
+      </w:r>
+    </w:p>
+    <w:p>
+      <w:pPr>
+        <w:rPr>
+          <w:rFonts w:ascii="Arial" w:hAnsi="Arial" w:cs="Arial"/>
+          <w:b/>
+          <w:sz w:val="24"/>
+        </w:rPr>
+      </w:pPr>
+      <w:bookmarkStart w:id="1" w:name="_GoBack"/>
+      <w:r>
+        <w:rPr>
+          <w:rFonts w:ascii="Arial" w:hAnsi="Arial" w:cs="Arial"/>
+          <w:b/>
+          <w:noProof/>
+          <w:sz w:val="24"/>
+        </w:rPr>
+        <w:drawing>
+          <wp:anchor distT="0" distB="0" distL="114300" distR="114300" simplePos="0" relativeHeight="251659264" behindDoc="0" locked="0" layoutInCell="1" allowOverlap="1">
+            <wp:simplePos x="0" y="0"/>
+            <wp:positionH relativeFrom="column">
+              <wp:posOffset>190500</wp:posOffset>
+            </wp:positionH>
+            <wp:positionV relativeFrom="paragraph">
+              <wp:posOffset>558165</wp:posOffset>
+            </wp:positionV>
+            <wp:extent cx="5204460" cy="3866647"/>
+            <wp:effectExtent l="0" t="0" r="0" b="635"/>
+            <wp:wrapThrough wrapText="bothSides">
+              <wp:wrapPolygon edited="0">
+                <wp:start x="0" y="0"/>
+                <wp:lineTo x="0" y="21497"/>
+                <wp:lineTo x="21505" y="21497"/>
+                <wp:lineTo x="21505" y="0"/>
+                <wp:lineTo x="0" y="0"/>
+              </wp:wrapPolygon>
+            </wp:wrapThrough>
+            <wp:docPr id="2" name="Imagen 2"/>
+            <wp:cNvGraphicFramePr>
+              <a:graphicFrameLocks xmlns:a="http://schemas.openxmlformats.org/drawingml/2006/main" noChangeAspect="1"/>
+            </wp:cNvGraphicFramePr>
+            <a:graphic xmlns:a="http://schemas.openxmlformats.org/drawingml/2006/main">
+              <a:graphicData uri="http://schemas.openxmlformats.org/drawingml/2006/picture">
+                <pic:pic xmlns:pic="http://schemas.openxmlformats.org/drawingml/2006/picture">
+                  <pic:nvPicPr>
+                    <pic:cNvPr id="2" name="photo_2019-06-08_13-40-15.jpg"/>
+                    <pic:cNvPicPr/>
+                  </pic:nvPicPr>
+                  <pic:blipFill>
+                    <a:blip r:embed="rId10" cstate="print">
+                      <a:extLst>
+                        <a:ext uri="{28A0092B-C50C-407E-A947-70E740481C1C}">
+                          <a14:useLocalDpi xmlns:a14="http://schemas.microsoft.com/office/drawing/2010/main" val="0"/>
+                        </a:ext>
+                      </a:extLst>
+                    </a:blip>
+                    <a:stretch>
+                      <a:fillRect/>
+                    </a:stretch>
+                  </pic:blipFill>
+                  <pic:spPr>
+                    <a:xfrm>
+                      <a:off x="0" y="0"/>
+                      <a:ext cx="5204460" cy="3866647"/>
+                    </a:xfrm>
+                    <a:prstGeom prst="rect">
+                      <a:avLst/>
+                    </a:prstGeom>
+                  </pic:spPr>
+                </pic:pic>
+              </a:graphicData>
+            </a:graphic>
+          </wp:anchor>
+        </w:drawing>
+      </w:r>
       <w:bookmarkEnd w:id="1"/>
-      <w:r>
-        <w:rPr>
-          <w:rFonts w:ascii="Arial" w:hAnsi="Arial" w:cs="Arial"/>
-          <w:lang w:val="es-CR"/>
-        </w:rPr>
-        <w:fldChar w:fldCharType="begin"/>
-      </w:r>
-      <w:r>
-        <w:instrText xml:space="preserve"> XE "</w:instrText>
-      </w:r>
-      <w:r>
-        <w:rPr>
-          <w:rFonts w:ascii="Arial" w:hAnsi="Arial" w:cs="Arial"/>
-          <w:lang w:val="es-CR"/>
-        </w:rPr>
-        <w:instrText>Modelo</w:instrText>
-      </w:r>
-      <w:r>
-        <w:rPr>
-          <w:rFonts w:ascii="Arial" w:hAnsi="Arial" w:cs="Arial"/>
-          <w:b/>
-          <w:sz w:val="24"/>
-        </w:rPr>
-        <w:instrText xml:space="preserve"> </w:instrText>
-      </w:r>
-      <w:r>
-        <w:rPr>
-          <w:rFonts w:ascii="Arial" w:hAnsi="Arial" w:cs="Arial"/>
-          <w:lang w:val="es-CR"/>
-        </w:rPr>
-        <w:instrText>de Chen</w:instrText>
-      </w:r>
-      <w:r>
-        <w:instrText xml:space="preserve">" </w:instrText>
-      </w:r>
-      <w:r>
-        <w:rPr>
-          <w:rFonts w:ascii="Arial" w:hAnsi="Arial" w:cs="Arial"/>
-          <w:lang w:val="es-CR"/>
-        </w:rPr>
-        <w:fldChar w:fldCharType="end"/>
-      </w:r>
-    </w:p>
-    <w:p>
-      <w:pPr>
-        <w:rPr>
-          <w:rFonts w:ascii="Arial" w:hAnsi="Arial" w:cs="Arial"/>
-          <w:b/>
-          <w:sz w:val="24"/>
-        </w:rPr>
-      </w:pPr>
       <w:r>
         <w:rPr>
           <w:rFonts w:ascii="Arial" w:hAnsi="Arial" w:cs="Arial"/>
@@ -858,7 +931,7 @@
                     <pic:cNvPicPr/>
                   </pic:nvPicPr>
                   <pic:blipFill>
-                    <a:blip r:embed="rId10" cstate="print">
+                    <a:blip r:embed="rId11" cstate="print">
                       <a:extLst>
                         <a:ext uri="{28A0092B-C50C-407E-A947-70E740481C1C}">
                           <a14:useLocalDpi xmlns:a14="http://schemas.microsoft.com/office/drawing/2010/main" val="0"/>
@@ -5627,6 +5700,7 @@
           <w:szCs w:val="30"/>
         </w:rPr>
       </w:pPr>
+      <w:proofErr w:type="spellStart"/>
       <w:r>
         <w:rPr>
           <w:rFonts w:ascii="Arial" w:eastAsiaTheme="majorEastAsia" w:hAnsi="Arial" w:cs="Arial"/>
@@ -5634,9 +5708,9 @@
           <w:sz w:val="30"/>
           <w:szCs w:val="30"/>
         </w:rPr>
-        <w:t xml:space="preserve">Stored </w:t>
-      </w:r>
-      <w:proofErr w:type="spellStart"/>
+        <w:t>Stored</w:t>
+      </w:r>
+      <w:proofErr w:type="spellEnd"/>
       <w:r>
         <w:rPr>
           <w:rFonts w:ascii="Arial" w:eastAsiaTheme="majorEastAsia" w:hAnsi="Arial" w:cs="Arial"/>
@@ -5644,9 +5718,9 @@
           <w:sz w:val="30"/>
           <w:szCs w:val="30"/>
         </w:rPr>
-        <w:t>Procedures</w:t>
-      </w:r>
-      <w:proofErr w:type="spellEnd"/>
+        <w:t xml:space="preserve"> </w:t>
+      </w:r>
+      <w:proofErr w:type="spellStart"/>
       <w:r>
         <w:rPr>
           <w:rFonts w:ascii="Arial" w:eastAsiaTheme="majorEastAsia" w:hAnsi="Arial" w:cs="Arial"/>
@@ -5654,9 +5728,9 @@
           <w:sz w:val="30"/>
           <w:szCs w:val="30"/>
         </w:rPr>
-        <w:t xml:space="preserve"> </w:t>
-      </w:r>
-      <w:proofErr w:type="spellStart"/>
+        <w:t>Procedures</w:t>
+      </w:r>
+      <w:proofErr w:type="spellEnd"/>
       <w:r>
         <w:rPr>
           <w:rFonts w:ascii="Arial" w:eastAsiaTheme="majorEastAsia" w:hAnsi="Arial" w:cs="Arial"/>
@@ -5664,9 +5738,9 @@
           <w:sz w:val="30"/>
           <w:szCs w:val="30"/>
         </w:rPr>
-        <w:t>Trigguers</w:t>
-      </w:r>
-      <w:proofErr w:type="spellEnd"/>
+        <w:t xml:space="preserve"> </w:t>
+      </w:r>
+      <w:proofErr w:type="spellStart"/>
       <w:r>
         <w:rPr>
           <w:rFonts w:ascii="Arial" w:eastAsiaTheme="majorEastAsia" w:hAnsi="Arial" w:cs="Arial"/>
@@ -5674,8 +5748,9 @@
           <w:sz w:val="30"/>
           <w:szCs w:val="30"/>
         </w:rPr>
-        <w:t xml:space="preserve"> y Funciones</w:t>
-      </w:r>
+        <w:t>Trigguers</w:t>
+      </w:r>
+      <w:proofErr w:type="spellEnd"/>
       <w:r>
         <w:rPr>
           <w:rFonts w:ascii="Arial" w:eastAsiaTheme="majorEastAsia" w:hAnsi="Arial" w:cs="Arial"/>
@@ -5683,12 +5758,8 @@
           <w:sz w:val="30"/>
           <w:szCs w:val="30"/>
         </w:rPr>
-        <w:fldChar w:fldCharType="begin"/>
-      </w:r>
-      <w:r>
-        <w:instrText xml:space="preserve"> XE "</w:instrText>
-      </w:r>
-      <w:proofErr w:type="spellStart"/>
+        <w:t xml:space="preserve"> y Funciones</w:t>
+      </w:r>
       <w:r>
         <w:rPr>
           <w:rFonts w:ascii="Arial" w:eastAsiaTheme="majorEastAsia" w:hAnsi="Arial" w:cs="Arial"/>
@@ -5696,9 +5767,11 @@
           <w:sz w:val="30"/>
           <w:szCs w:val="30"/>
         </w:rPr>
-        <w:instrText>Stored</w:instrText>
-      </w:r>
-      <w:proofErr w:type="spellEnd"/>
+        <w:fldChar w:fldCharType="begin"/>
+      </w:r>
+      <w:r>
+        <w:instrText xml:space="preserve"> XE "</w:instrText>
+      </w:r>
       <w:r>
         <w:rPr>
           <w:rFonts w:ascii="Arial" w:eastAsiaTheme="majorEastAsia" w:hAnsi="Arial" w:cs="Arial"/>
@@ -5706,47 +5779,7 @@
           <w:sz w:val="30"/>
           <w:szCs w:val="30"/>
         </w:rPr>
-        <w:instrText xml:space="preserve"> </w:instrText>
-      </w:r>
-      <w:proofErr w:type="spellStart"/>
-      <w:r>
-        <w:rPr>
-          <w:rFonts w:ascii="Arial" w:eastAsiaTheme="majorEastAsia" w:hAnsi="Arial" w:cs="Arial"/>
-          <w:color w:val="2F5496" w:themeColor="accent1" w:themeShade="BF"/>
-          <w:sz w:val="30"/>
-          <w:szCs w:val="30"/>
-        </w:rPr>
-        <w:instrText>Procedures</w:instrText>
-      </w:r>
-      <w:proofErr w:type="spellEnd"/>
-      <w:r>
-        <w:rPr>
-          <w:rFonts w:ascii="Arial" w:eastAsiaTheme="majorEastAsia" w:hAnsi="Arial" w:cs="Arial"/>
-          <w:color w:val="2F5496" w:themeColor="accent1" w:themeShade="BF"/>
-          <w:sz w:val="30"/>
-          <w:szCs w:val="30"/>
-        </w:rPr>
-        <w:instrText xml:space="preserve"> </w:instrText>
-      </w:r>
-      <w:proofErr w:type="spellStart"/>
-      <w:r>
-        <w:rPr>
-          <w:rFonts w:ascii="Arial" w:eastAsiaTheme="majorEastAsia" w:hAnsi="Arial" w:cs="Arial"/>
-          <w:color w:val="2F5496" w:themeColor="accent1" w:themeShade="BF"/>
-          <w:sz w:val="30"/>
-          <w:szCs w:val="30"/>
-        </w:rPr>
-        <w:instrText>Trigguers</w:instrText>
-      </w:r>
-      <w:proofErr w:type="spellEnd"/>
-      <w:r>
-        <w:rPr>
-          <w:rFonts w:ascii="Arial" w:eastAsiaTheme="majorEastAsia" w:hAnsi="Arial" w:cs="Arial"/>
-          <w:color w:val="2F5496" w:themeColor="accent1" w:themeShade="BF"/>
-          <w:sz w:val="30"/>
-          <w:szCs w:val="30"/>
-        </w:rPr>
-        <w:instrText xml:space="preserve"> y Funciones</w:instrText>
+        <w:instrText>Stored Procedures Trigguers y Funciones</w:instrText>
       </w:r>
       <w:r>
         <w:instrText xml:space="preserve">" </w:instrText>
@@ -6532,7 +6565,7 @@
         </w:rPr>
         <w:t xml:space="preserve"> </w:t>
       </w:r>
-      <w:hyperlink r:id="rId11" w:history="1">
+      <w:hyperlink r:id="rId12" w:history="1">
         <w:r>
           <w:rPr>
             <w:rStyle w:val="Hipervnculo"/>
@@ -6645,16 +6678,7 @@
           <w:sz w:val="30"/>
           <w:szCs w:val="30"/>
         </w:rPr>
-        <w:t xml:space="preserve">Problemas </w:t>
-      </w:r>
-      <w:r>
-        <w:rPr>
-          <w:rFonts w:ascii="Arial" w:eastAsiaTheme="majorEastAsia" w:hAnsi="Arial" w:cs="Arial"/>
-          <w:color w:val="2F5496" w:themeColor="accent1" w:themeShade="BF"/>
-          <w:sz w:val="30"/>
-          <w:szCs w:val="30"/>
-        </w:rPr>
-        <w:t>Conocidos</w:t>
+        <w:t>Problemas Conocidos</w:t>
       </w:r>
     </w:p>
     <w:p>
@@ -7133,28 +7157,30 @@
           <w:color w:val="2F5496" w:themeColor="accent1" w:themeShade="BF"/>
           <w:sz w:val="30"/>
           <w:szCs w:val="30"/>
-        </w:rPr>
-      </w:pPr>
+          <w:lang w:val="en-US"/>
+        </w:rPr>
+      </w:pPr>
+      <w:proofErr w:type="spellStart"/>
       <w:r>
         <w:rPr>
           <w:rFonts w:ascii="Arial" w:eastAsiaTheme="majorEastAsia" w:hAnsi="Arial" w:cs="Arial"/>
           <w:color w:val="2F5496" w:themeColor="accent1" w:themeShade="BF"/>
           <w:sz w:val="30"/>
           <w:szCs w:val="30"/>
-        </w:rPr>
-        <w:t>Bibliografía:</w:t>
-      </w:r>
+          <w:lang w:val="en-US"/>
+        </w:rPr>
+        <w:t>Bibliografía</w:t>
+      </w:r>
+      <w:proofErr w:type="spellEnd"/>
       <w:r>
         <w:rPr>
           <w:rFonts w:ascii="Arial" w:eastAsiaTheme="majorEastAsia" w:hAnsi="Arial" w:cs="Arial"/>
           <w:color w:val="2F5496" w:themeColor="accent1" w:themeShade="BF"/>
           <w:sz w:val="30"/>
           <w:szCs w:val="30"/>
-        </w:rPr>
-        <w:fldChar w:fldCharType="begin"/>
-      </w:r>
-      <w:r>
-        <w:instrText xml:space="preserve"> XE "</w:instrText>
+          <w:lang w:val="en-US"/>
+        </w:rPr>
+        <w:t>:</w:t>
       </w:r>
       <w:r>
         <w:rPr>
@@ -7163,10 +7189,13 @@
           <w:sz w:val="30"/>
           <w:szCs w:val="30"/>
         </w:rPr>
-        <w:instrText>Bibliografía</w:instrText>
-      </w:r>
-      <w:r>
-        <w:instrText>\</w:instrText>
+        <w:fldChar w:fldCharType="begin"/>
+      </w:r>
+      <w:r>
+        <w:rPr>
+          <w:lang w:val="en-US"/>
+        </w:rPr>
+        <w:instrText xml:space="preserve"> XE "</w:instrText>
       </w:r>
       <w:r>
         <w:rPr>
@@ -7174,11 +7203,15 @@
           <w:color w:val="2F5496" w:themeColor="accent1" w:themeShade="BF"/>
           <w:sz w:val="30"/>
           <w:szCs w:val="30"/>
-        </w:rPr>
-        <w:instrText>:</w:instrText>
-      </w:r>
-      <w:r>
-        <w:instrText xml:space="preserve">" </w:instrText>
+          <w:lang w:val="en-US"/>
+        </w:rPr>
+        <w:instrText>Bibliografía</w:instrText>
+      </w:r>
+      <w:r>
+        <w:rPr>
+          <w:lang w:val="en-US"/>
+        </w:rPr>
+        <w:instrText>\</w:instrText>
       </w:r>
       <w:r>
         <w:rPr>
@@ -7186,6 +7219,22 @@
           <w:color w:val="2F5496" w:themeColor="accent1" w:themeShade="BF"/>
           <w:sz w:val="30"/>
           <w:szCs w:val="30"/>
+          <w:lang w:val="en-US"/>
+        </w:rPr>
+        <w:instrText>:</w:instrText>
+      </w:r>
+      <w:r>
+        <w:rPr>
+          <w:lang w:val="en-US"/>
+        </w:rPr>
+        <w:instrText xml:space="preserve">" </w:instrText>
+      </w:r>
+      <w:r>
+        <w:rPr>
+          <w:rFonts w:ascii="Arial" w:eastAsiaTheme="majorEastAsia" w:hAnsi="Arial" w:cs="Arial"/>
+          <w:color w:val="2F5496" w:themeColor="accent1" w:themeShade="BF"/>
+          <w:sz w:val="30"/>
+          <w:szCs w:val="30"/>
         </w:rPr>
         <w:fldChar w:fldCharType="end"/>
       </w:r>
@@ -7197,7 +7246,7 @@
           <w:rFonts w:eastAsia="Times New Roman" w:cs="Arial"/>
           <w:sz w:val="24"/>
           <w:szCs w:val="24"/>
-          <w:lang w:eastAsia="en-GB"/>
+          <w:lang w:val="en-US" w:eastAsia="en-GB"/>
         </w:rPr>
       </w:pPr>
       <w:r>
@@ -7225,7 +7274,7 @@
         </w:rPr>
         <w:t xml:space="preserve">Angular 6 - User Registration and Login Example &amp; Tutorial. (2018, May 16). Retrieved March 1, 2019, from </w:t>
       </w:r>
-      <w:hyperlink r:id="rId12" w:history="1">
+      <w:hyperlink r:id="rId13" w:history="1">
         <w:r>
           <w:rPr>
             <w:rStyle w:val="Hipervnculo"/>
@@ -7327,6 +7376,7 @@
         <w:docPartUnique/>
       </w:docPartObj>
     </w:sdtPr>
+    <w:sdtEndPr/>
     <w:sdtContent>
       <w:p>
         <w:pPr>
@@ -8705,7 +8755,7 @@
 </file>
 
 <file path=customXml/itemProps1.xml><?xml version="1.0" encoding="utf-8"?>
-<ds:datastoreItem xmlns:ds="http://schemas.openxmlformats.org/officeDocument/2006/customXml" ds:itemID="{01C2C70A-A440-47E4-98AB-6AD617655643}">
+<ds:datastoreItem xmlns:ds="http://schemas.openxmlformats.org/officeDocument/2006/customXml" ds:itemID="{AEF45CF1-D989-4E3C-B13F-399783B1D48D}">
   <ds:schemaRefs>
     <ds:schemaRef ds:uri="http://schemas.openxmlformats.org/officeDocument/2006/bibliography"/>
   </ds:schemaRefs>

</xml_diff>